<commit_message>
Added menu styling, finisnhed off submit table on laundry booking and also added a new css style sheet for users
</commit_message>
<xml_diff>
--- a/Work flow document.docx
+++ b/Work flow document.docx
@@ -13,7 +13,6 @@
           <w:u w:val="single"/>
         </w:rPr>
       </w:pPr>
-      <w:proofErr w:type="gramStart"/>
       <w:r>
         <w:rPr>
           <w:b/>
@@ -22,18 +21,7 @@
           <w:szCs w:val="32"/>
           <w:u w:val="single"/>
         </w:rPr>
-        <w:t>Work flow</w:t>
-      </w:r>
-      <w:proofErr w:type="gramEnd"/>
-      <w:r>
-        <w:rPr>
-          <w:b/>
-          <w:bCs/>
-          <w:sz w:val="32"/>
-          <w:szCs w:val="32"/>
-          <w:u w:val="single"/>
-        </w:rPr>
-        <w:t xml:space="preserve"> document</w:t>
+        <w:t>Work flow document</w:t>
       </w:r>
     </w:p>
     <w:p>
@@ -149,15 +137,7 @@
     </w:p>
     <w:p>
       <w:r>
-        <w:t xml:space="preserve">Step 13 -Set up a </w:t>
-      </w:r>
-      <w:proofErr w:type="spellStart"/>
-      <w:r>
-        <w:t>github</w:t>
-      </w:r>
-      <w:proofErr w:type="spellEnd"/>
-      <w:r>
-        <w:t xml:space="preserve"> repository</w:t>
+        <w:t>Step 13 -Set up a github repository</w:t>
       </w:r>
       <w:r>
         <w:t>.</w:t>
@@ -174,85 +154,197 @@
         <w:t xml:space="preserve"> </w:t>
       </w:r>
       <w:r>
-        <w:t xml:space="preserve">Upload to </w:t>
-      </w:r>
-      <w:proofErr w:type="spellStart"/>
-      <w:r>
-        <w:t>github</w:t>
-      </w:r>
-      <w:proofErr w:type="spellEnd"/>
-      <w:r>
-        <w:t>.</w:t>
-      </w:r>
-    </w:p>
-    <w:p>
-      <w:r>
-        <w:t xml:space="preserve">Step 15 – download </w:t>
-      </w:r>
-      <w:proofErr w:type="spellStart"/>
-      <w:r>
-        <w:t>springboot</w:t>
-      </w:r>
-      <w:proofErr w:type="spellEnd"/>
-      <w:r>
-        <w:t>.</w:t>
-      </w:r>
-    </w:p>
-    <w:p>
-      <w:r>
-        <w:t xml:space="preserve">Step 16 – realise </w:t>
-      </w:r>
-      <w:proofErr w:type="spellStart"/>
-      <w:r>
-        <w:t>springboot</w:t>
-      </w:r>
-      <w:proofErr w:type="spellEnd"/>
-      <w:r>
-        <w:t xml:space="preserve"> is part of </w:t>
-      </w:r>
-      <w:proofErr w:type="spellStart"/>
-      <w:r>
-        <w:t>intelliJ</w:t>
-      </w:r>
-      <w:proofErr w:type="spellEnd"/>
-      <w:r>
-        <w:t xml:space="preserve"> and </w:t>
-      </w:r>
-      <w:proofErr w:type="spellStart"/>
-      <w:r>
-        <w:t>unistall</w:t>
-      </w:r>
-      <w:proofErr w:type="spellEnd"/>
+        <w:t>Upload to github.</w:t>
+      </w:r>
+    </w:p>
+    <w:p>
+      <w:r>
+        <w:t>Step 15 – download springboot.</w:t>
+      </w:r>
+    </w:p>
+    <w:p>
+      <w:r>
+        <w:t>Step 16 – realise springboot is part of intelliJ and unistall springboot.</w:t>
+      </w:r>
+    </w:p>
+    <w:p>
+      <w:r>
+        <w:t>Step 17 – Add to documentation of what has been done.</w:t>
+      </w:r>
+    </w:p>
+    <w:p>
+      <w:r>
+        <w:t xml:space="preserve">Step 18 – </w:t>
+      </w:r>
+      <w:r>
+        <w:t>S</w:t>
+      </w:r>
+      <w:r>
+        <w:t xml:space="preserve">print </w:t>
+      </w:r>
+      <w:r>
+        <w:t>– To create and develop the front end of my project through html/css/javascript</w:t>
+      </w:r>
+      <w:r>
+        <w:t>.</w:t>
+      </w:r>
+    </w:p>
+    <w:p>
+      <w:r>
+        <w:t xml:space="preserve">Step 19 – </w:t>
+      </w:r>
+      <w:r>
+        <w:rPr>
+          <w:highlight w:val="darkCyan"/>
+        </w:rPr>
+        <w:t>S</w:t>
+      </w:r>
+      <w:r>
+        <w:rPr>
+          <w:highlight w:val="darkCyan"/>
+        </w:rPr>
+        <w:t>tand up</w:t>
+      </w:r>
+      <w:r>
+        <w:rPr>
+          <w:highlight w:val="darkCyan"/>
+        </w:rPr>
+        <w:t xml:space="preserve"> – Code cleanliness and structure poor and not enough documentation.</w:t>
+      </w:r>
+    </w:p>
+    <w:p>
+      <w:r>
+        <w:t>Step 20</w:t>
+      </w:r>
+      <w:r>
+        <w:t>,21,22</w:t>
+      </w:r>
       <w:r>
         <w:t xml:space="preserve"> </w:t>
       </w:r>
-      <w:proofErr w:type="spellStart"/>
-      <w:r>
-        <w:t>springboot</w:t>
-      </w:r>
-      <w:proofErr w:type="spellEnd"/>
-      <w:r>
-        <w:t>.</w:t>
-      </w:r>
-    </w:p>
-    <w:p>
-      <w:r>
-        <w:t>Step 17 – Add to documentation of what has been done.</w:t>
-      </w:r>
-    </w:p>
-    <w:p>
-      <w:r>
-        <w:t>Step 18 – First sprint of front end.</w:t>
-      </w:r>
-    </w:p>
-    <w:p>
-      <w:r>
-        <w:t>Step 19 – stand up</w:t>
-      </w:r>
-    </w:p>
-    <w:p>
-      <w:r>
-        <w:t xml:space="preserve">Step 20 - </w:t>
+      <w:r>
+        <w:t>–</w:t>
+      </w:r>
+      <w:r>
+        <w:t xml:space="preserve"> </w:t>
+      </w:r>
+      <w:r>
+        <w:t>Continue to develop front end</w:t>
+      </w:r>
+    </w:p>
+    <w:p>
+      <w:r>
+        <w:t>Step 23 – Compare front end with wire frame and flow chart.</w:t>
+      </w:r>
+    </w:p>
+    <w:p>
+      <w:r>
+        <w:t>Step 24 – Set up account on google cloud and to upload website onto the cloud platform</w:t>
+      </w:r>
+    </w:p>
+    <w:p>
+      <w:r>
+        <w:t>Step 2</w:t>
+      </w:r>
+      <w:r>
+        <w:t>5</w:t>
+      </w:r>
+      <w:r>
+        <w:t xml:space="preserve"> – Start to develop back end to meet function in the front end.</w:t>
+      </w:r>
+    </w:p>
+    <w:p>
+      <w:r>
+        <w:t>Step 2</w:t>
+      </w:r>
+      <w:r>
+        <w:t>6</w:t>
+      </w:r>
+      <w:r>
+        <w:t xml:space="preserve"> – Sprint number 2 </w:t>
+      </w:r>
+      <w:r>
+        <w:t>- A</w:t>
+      </w:r>
+      <w:r>
+        <w:t xml:space="preserve"> save function with the front end, back end and database</w:t>
+      </w:r>
+      <w:r>
+        <w:t xml:space="preserve">. A delete button function that linked with front, back and database. </w:t>
+      </w:r>
+      <w:r>
+        <w:t>Create a table on the page that displayed bookings</w:t>
+      </w:r>
+    </w:p>
+    <w:p>
+      <w:r>
+        <w:t>Step 2</w:t>
+      </w:r>
+      <w:r>
+        <w:t>7</w:t>
+      </w:r>
+      <w:r>
+        <w:t xml:space="preserve"> – </w:t>
+      </w:r>
+      <w:r>
+        <w:rPr>
+          <w:highlight w:val="darkCyan"/>
+        </w:rPr>
+        <w:t>Stand up – Created the functions that worked however the table wouldn’t save the input and would vanish off the screen if you refreshed or went onto a different page and then back. Data would however save to the MySql database.</w:t>
+      </w:r>
+    </w:p>
+    <w:p>
+      <w:r>
+        <w:t>Step 2</w:t>
+      </w:r>
+      <w:r>
+        <w:t>8</w:t>
+      </w:r>
+      <w:r>
+        <w:t xml:space="preserve"> – Review wireframe to check design plans</w:t>
+      </w:r>
+    </w:p>
+    <w:p>
+      <w:r>
+        <w:lastRenderedPageBreak/>
+        <w:t>Step 2</w:t>
+      </w:r>
+      <w:r>
+        <w:t>9</w:t>
+      </w:r>
+      <w:r>
+        <w:t xml:space="preserve"> – To review Kanban board and make adjusts/finish off stories/add new stories.</w:t>
+      </w:r>
+    </w:p>
+    <w:p>
+      <w:r>
+        <w:t xml:space="preserve">Step </w:t>
+      </w:r>
+      <w:r>
+        <w:t>30</w:t>
+      </w:r>
+      <w:r>
+        <w:t xml:space="preserve"> – To start implementing Tests and test coverage into my program.</w:t>
+      </w:r>
+    </w:p>
+    <w:p>
+      <w:r>
+        <w:t>Step 31 – Double check progress is uploaded to github and to continue to use Jenkins for CI.</w:t>
+      </w:r>
+    </w:p>
+    <w:p>
+      <w:r>
+        <w:t>Step 32 – Tidy up code</w:t>
+      </w:r>
+    </w:p>
+    <w:p>
+      <w:r>
+        <w:t>Step 33 – Start to review documents.</w:t>
+      </w:r>
+    </w:p>
+    <w:p>
+      <w:r>
+        <w:t>Step 34 – Prep for presentation to nationwide.</w:t>
       </w:r>
       <w:bookmarkStart w:id="0" w:name="_GoBack"/>
       <w:bookmarkEnd w:id="0"/>

</xml_diff>